<commit_message>
domain: hice LimitedStones y arregle Mine
</commit_message>
<xml_diff>
--- a/Labs/Lab 6/POOB-L06-2023-02.docx
+++ b/Labs/Lab 6/POOB-L06-2023-02.docx
@@ -76,6 +76,25 @@
           <w:sz w:val="22"/>
         </w:rPr>
         <w:t>Laboratorio 6/6 [ :) ]</w:t>
+      </w:r>
+    </w:p>
+    <w:p>
+      <w:pPr>
+        <w:pStyle w:val="Normal"/>
+        <w:spacing w:lineRule="auto" w:line="259" w:before="0" w:after="182"/>
+        <w:ind w:left="-5" w:hanging="10"/>
+        <w:rPr>
+          <w:b/>
+          <w:b/>
+          <w:bCs/>
+        </w:rPr>
+      </w:pPr>
+      <w:r>
+        <w:rPr>
+          <w:b/>
+          <w:bCs/>
+        </w:rPr>
+        <w:t>Cristian Alvarez y Juliana Briceño</w:t>
       </w:r>
     </w:p>
     <w:p>
@@ -153,7 +172,7 @@
         <mc:AlternateContent>
           <mc:Choice Requires="wpg">
             <w:drawing>
-              <wp:anchor behindDoc="1" distT="0" distB="0" distL="0" distR="0" simplePos="0" locked="0" layoutInCell="0" allowOverlap="1" relativeHeight="39" wp14:anchorId="16EE5109">
+              <wp:anchor behindDoc="1" distT="1270" distB="0" distL="1270" distR="635" simplePos="0" locked="0" layoutInCell="0" allowOverlap="1" relativeHeight="39" wp14:anchorId="16EE5109">
                 <wp:simplePos x="0" y="0"/>
                 <wp:positionH relativeFrom="column">
                   <wp:posOffset>2487930</wp:posOffset>
@@ -162,7 +181,7 @@
                   <wp:posOffset>19050</wp:posOffset>
                 </wp:positionV>
                 <wp:extent cx="1922780" cy="212090"/>
-                <wp:effectExtent l="1270" t="1270" r="635" b="0"/>
+                <wp:effectExtent l="0" t="635" r="635" b="0"/>
                 <wp:wrapNone/>
                 <wp:docPr id="1" name="Group 3784"/>
                 <a:graphic xmlns:a="http://schemas.openxmlformats.org/drawingml/2006/main">
@@ -182,13 +201,18 @@
                         <wps:spPr>
                           <a:xfrm>
                             <a:off x="0" y="101520"/>
-                            <a:ext cx="47520" cy="720"/>
+                            <a:ext cx="47160" cy="720"/>
                           </a:xfrm>
                           <a:custGeom>
                             <a:avLst/>
-                            <a:gdLst/>
+                            <a:gdLst>
+                              <a:gd name="textAreaLeft" fmla="*/ 0 w 26640"/>
+                              <a:gd name="textAreaRight" fmla="*/ 27000 w 26640"/>
+                              <a:gd name="textAreaTop" fmla="*/ 0 h 360"/>
+                              <a:gd name="textAreaBottom" fmla="*/ 720 h 360"/>
+                            </a:gdLst>
                             <a:ahLst/>
-                            <a:rect l="l" t="t" r="r" b="b"/>
+                            <a:rect l="textAreaLeft" t="textAreaTop" r="textAreaRight" b="textAreaBottom"/>
                             <a:pathLst>
                               <a:path w="48260" h="0">
                                 <a:moveTo>
@@ -227,7 +251,7 @@
                         <pic:spPr>
                           <a:xfrm>
                             <a:off x="71640" y="23040"/>
-                            <a:ext cx="54000" cy="38880"/>
+                            <a:ext cx="53280" cy="38160"/>
                           </a:xfrm>
                           <a:prstGeom prst="rect">
                             <a:avLst/>
@@ -242,13 +266,18 @@
                         <wps:spPr>
                           <a:xfrm>
                             <a:off x="47160" y="720"/>
-                            <a:ext cx="104760" cy="720"/>
+                            <a:ext cx="104040" cy="720"/>
                           </a:xfrm>
                           <a:custGeom>
                             <a:avLst/>
-                            <a:gdLst/>
+                            <a:gdLst>
+                              <a:gd name="textAreaLeft" fmla="*/ 0 w 59040"/>
+                              <a:gd name="textAreaRight" fmla="*/ 59400 w 59040"/>
+                              <a:gd name="textAreaTop" fmla="*/ 0 h 360"/>
+                              <a:gd name="textAreaBottom" fmla="*/ 720 h 360"/>
+                            </a:gdLst>
                             <a:ahLst/>
-                            <a:rect l="l" t="t" r="r" b="b"/>
+                            <a:rect l="textAreaLeft" t="textAreaTop" r="textAreaRight" b="textAreaBottom"/>
                             <a:pathLst>
                               <a:path w="105410" h="0">
                                 <a:moveTo>
@@ -281,13 +310,18 @@
                         <wps:spPr>
                           <a:xfrm>
                             <a:off x="151920" y="0"/>
-                            <a:ext cx="720" cy="85680"/>
+                            <a:ext cx="720" cy="84960"/>
                           </a:xfrm>
                           <a:custGeom>
                             <a:avLst/>
-                            <a:gdLst/>
+                            <a:gdLst>
+                              <a:gd name="textAreaLeft" fmla="*/ 0 w 360"/>
+                              <a:gd name="textAreaRight" fmla="*/ 720 w 360"/>
+                              <a:gd name="textAreaTop" fmla="*/ 0 h 48240"/>
+                              <a:gd name="textAreaBottom" fmla="*/ 48600 h 48240"/>
+                            </a:gdLst>
                             <a:ahLst/>
-                            <a:rect l="l" t="t" r="r" b="b"/>
+                            <a:rect l="textAreaLeft" t="textAreaTop" r="textAreaRight" b="textAreaBottom"/>
                             <a:pathLst>
                               <a:path w="0" h="86360">
                                 <a:moveTo>
@@ -320,13 +354,18 @@
                         <wps:spPr>
                           <a:xfrm>
                             <a:off x="47160" y="85680"/>
-                            <a:ext cx="104760" cy="720"/>
+                            <a:ext cx="104040" cy="720"/>
                           </a:xfrm>
                           <a:custGeom>
                             <a:avLst/>
-                            <a:gdLst/>
+                            <a:gdLst>
+                              <a:gd name="textAreaLeft" fmla="*/ 0 w 59040"/>
+                              <a:gd name="textAreaRight" fmla="*/ 59400 w 59040"/>
+                              <a:gd name="textAreaTop" fmla="*/ 0 h 360"/>
+                              <a:gd name="textAreaBottom" fmla="*/ 720 h 360"/>
+                            </a:gdLst>
                             <a:ahLst/>
-                            <a:rect l="l" t="t" r="r" b="b"/>
+                            <a:rect l="textAreaLeft" t="textAreaTop" r="textAreaRight" b="textAreaBottom"/>
                             <a:pathLst>
                               <a:path w="105410" h="0">
                                 <a:moveTo>
@@ -359,13 +398,18 @@
                         <wps:spPr>
                           <a:xfrm>
                             <a:off x="47520" y="0"/>
-                            <a:ext cx="720" cy="85680"/>
+                            <a:ext cx="720" cy="84960"/>
                           </a:xfrm>
                           <a:custGeom>
                             <a:avLst/>
-                            <a:gdLst/>
+                            <a:gdLst>
+                              <a:gd name="textAreaLeft" fmla="*/ 0 w 360"/>
+                              <a:gd name="textAreaRight" fmla="*/ 720 w 360"/>
+                              <a:gd name="textAreaTop" fmla="*/ 0 h 48240"/>
+                              <a:gd name="textAreaBottom" fmla="*/ 48600 h 48240"/>
+                            </a:gdLst>
                             <a:ahLst/>
-                            <a:rect l="l" t="t" r="r" b="b"/>
+                            <a:rect l="textAreaLeft" t="textAreaTop" r="textAreaRight" b="textAreaBottom"/>
                             <a:pathLst>
                               <a:path w="0" h="86360">
                                 <a:moveTo>
@@ -398,13 +442,18 @@
                         <wps:spPr>
                           <a:xfrm>
                             <a:off x="152280" y="96480"/>
-                            <a:ext cx="30960" cy="720"/>
+                            <a:ext cx="30600" cy="720"/>
                           </a:xfrm>
                           <a:custGeom>
                             <a:avLst/>
-                            <a:gdLst/>
+                            <a:gdLst>
+                              <a:gd name="textAreaLeft" fmla="*/ 0 w 17280"/>
+                              <a:gd name="textAreaRight" fmla="*/ 17640 w 17280"/>
+                              <a:gd name="textAreaTop" fmla="*/ 0 h 360"/>
+                              <a:gd name="textAreaBottom" fmla="*/ 720 h 360"/>
+                            </a:gdLst>
                             <a:ahLst/>
-                            <a:rect l="l" t="t" r="r" b="b"/>
+                            <a:rect l="textAreaLeft" t="textAreaTop" r="textAreaRight" b="textAreaBottom"/>
                             <a:pathLst>
                               <a:path w="31750" h="0">
                                 <a:moveTo>
@@ -436,13 +485,18 @@
                         <wps:spPr>
                           <a:xfrm>
                             <a:off x="194400" y="96480"/>
-                            <a:ext cx="349920" cy="720"/>
+                            <a:ext cx="349200" cy="720"/>
                           </a:xfrm>
                           <a:custGeom>
                             <a:avLst/>
-                            <a:gdLst/>
+                            <a:gdLst>
+                              <a:gd name="textAreaLeft" fmla="*/ 0 w 198000"/>
+                              <a:gd name="textAreaRight" fmla="*/ 198360 w 198000"/>
+                              <a:gd name="textAreaTop" fmla="*/ 0 h 360"/>
+                              <a:gd name="textAreaBottom" fmla="*/ 720 h 360"/>
+                            </a:gdLst>
                             <a:ahLst/>
-                            <a:rect l="l" t="t" r="r" b="b"/>
+                            <a:rect l="textAreaLeft" t="textAreaTop" r="textAreaRight" b="textAreaBottom"/>
                             <a:pathLst>
                               <a:path w="350520" h="0">
                                 <a:moveTo>
@@ -474,13 +528,18 @@
                         <wps:spPr>
                           <a:xfrm>
                             <a:off x="543600" y="96480"/>
-                            <a:ext cx="30960" cy="720"/>
+                            <a:ext cx="30600" cy="720"/>
                           </a:xfrm>
                           <a:custGeom>
                             <a:avLst/>
-                            <a:gdLst/>
+                            <a:gdLst>
+                              <a:gd name="textAreaLeft" fmla="*/ 0 w 17280"/>
+                              <a:gd name="textAreaRight" fmla="*/ 17640 w 17280"/>
+                              <a:gd name="textAreaTop" fmla="*/ 0 h 360"/>
+                              <a:gd name="textAreaBottom" fmla="*/ 720 h 360"/>
+                            </a:gdLst>
                             <a:ahLst/>
-                            <a:rect l="l" t="t" r="r" b="b"/>
+                            <a:rect l="textAreaLeft" t="textAreaTop" r="textAreaRight" b="textAreaBottom"/>
                             <a:pathLst>
                               <a:path w="31750" h="0">
                                 <a:moveTo>
@@ -516,9 +575,14 @@
                           </a:xfrm>
                           <a:custGeom>
                             <a:avLst/>
-                            <a:gdLst/>
+                            <a:gdLst>
+                              <a:gd name="textAreaLeft" fmla="*/ 0 w 767520"/>
+                              <a:gd name="textAreaRight" fmla="*/ 767880 w 767520"/>
+                              <a:gd name="textAreaTop" fmla="*/ 0 h 360"/>
+                              <a:gd name="textAreaBottom" fmla="*/ 720 h 360"/>
+                            </a:gdLst>
                             <a:ahLst/>
-                            <a:rect l="l" t="t" r="r" b="b"/>
+                            <a:rect l="textAreaLeft" t="textAreaTop" r="textAreaRight" b="textAreaBottom"/>
                             <a:pathLst>
                               <a:path w="1353820" h="0">
                                 <a:moveTo>
@@ -557,7 +621,7 @@
                         <pic:spPr>
                           <a:xfrm>
                             <a:off x="74880" y="147960"/>
-                            <a:ext cx="54000" cy="38880"/>
+                            <a:ext cx="53280" cy="38160"/>
                           </a:xfrm>
                           <a:prstGeom prst="rect">
                             <a:avLst/>
@@ -572,13 +636,18 @@
                         <wps:spPr>
                           <a:xfrm>
                             <a:off x="49680" y="126360"/>
-                            <a:ext cx="104760" cy="720"/>
+                            <a:ext cx="104040" cy="720"/>
                           </a:xfrm>
                           <a:custGeom>
                             <a:avLst/>
-                            <a:gdLst/>
+                            <a:gdLst>
+                              <a:gd name="textAreaLeft" fmla="*/ 0 w 59040"/>
+                              <a:gd name="textAreaRight" fmla="*/ 59400 w 59040"/>
+                              <a:gd name="textAreaTop" fmla="*/ 0 h 360"/>
+                              <a:gd name="textAreaBottom" fmla="*/ 720 h 360"/>
+                            </a:gdLst>
                             <a:ahLst/>
-                            <a:rect l="l" t="t" r="r" b="b"/>
+                            <a:rect l="textAreaLeft" t="textAreaTop" r="textAreaRight" b="textAreaBottom"/>
                             <a:pathLst>
                               <a:path w="105410" h="0">
                                 <a:moveTo>
@@ -611,13 +680,18 @@
                         <wps:spPr>
                           <a:xfrm>
                             <a:off x="154440" y="125640"/>
-                            <a:ext cx="720" cy="85680"/>
+                            <a:ext cx="720" cy="84960"/>
                           </a:xfrm>
                           <a:custGeom>
                             <a:avLst/>
-                            <a:gdLst/>
+                            <a:gdLst>
+                              <a:gd name="textAreaLeft" fmla="*/ 0 w 360"/>
+                              <a:gd name="textAreaRight" fmla="*/ 720 w 360"/>
+                              <a:gd name="textAreaTop" fmla="*/ 0 h 48240"/>
+                              <a:gd name="textAreaBottom" fmla="*/ 48600 h 48240"/>
+                            </a:gdLst>
                             <a:ahLst/>
-                            <a:rect l="l" t="t" r="r" b="b"/>
+                            <a:rect l="textAreaLeft" t="textAreaTop" r="textAreaRight" b="textAreaBottom"/>
                             <a:pathLst>
                               <a:path w="0" h="86360">
                                 <a:moveTo>
@@ -650,13 +724,18 @@
                         <wps:spPr>
                           <a:xfrm>
                             <a:off x="49680" y="211320"/>
-                            <a:ext cx="104760" cy="720"/>
+                            <a:ext cx="104040" cy="720"/>
                           </a:xfrm>
                           <a:custGeom>
                             <a:avLst/>
-                            <a:gdLst/>
+                            <a:gdLst>
+                              <a:gd name="textAreaLeft" fmla="*/ 0 w 59040"/>
+                              <a:gd name="textAreaRight" fmla="*/ 59400 w 59040"/>
+                              <a:gd name="textAreaTop" fmla="*/ 0 h 360"/>
+                              <a:gd name="textAreaBottom" fmla="*/ 720 h 360"/>
+                            </a:gdLst>
                             <a:ahLst/>
-                            <a:rect l="l" t="t" r="r" b="b"/>
+                            <a:rect l="textAreaLeft" t="textAreaTop" r="textAreaRight" b="textAreaBottom"/>
                             <a:pathLst>
                               <a:path w="105410" h="0">
                                 <a:moveTo>
@@ -689,13 +768,18 @@
                         <wps:spPr>
                           <a:xfrm>
                             <a:off x="50040" y="125640"/>
-                            <a:ext cx="720" cy="85680"/>
+                            <a:ext cx="720" cy="84960"/>
                           </a:xfrm>
                           <a:custGeom>
                             <a:avLst/>
-                            <a:gdLst/>
+                            <a:gdLst>
+                              <a:gd name="textAreaLeft" fmla="*/ 0 w 360"/>
+                              <a:gd name="textAreaRight" fmla="*/ 720 w 360"/>
+                              <a:gd name="textAreaTop" fmla="*/ 0 h 48240"/>
+                              <a:gd name="textAreaBottom" fmla="*/ 48600 h 48240"/>
+                            </a:gdLst>
                             <a:ahLst/>
-                            <a:rect l="l" t="t" r="r" b="b"/>
+                            <a:rect l="textAreaLeft" t="textAreaTop" r="textAreaRight" b="textAreaBottom"/>
                             <a:pathLst>
                               <a:path w="0" h="86360">
                                 <a:moveTo>
@@ -751,12 +835,12 @@
                   <v:path o:extrusionok="f" gradientshapeok="t" o:connecttype="rect"/>
                   <o:lock v:ext="edit" aspectratio="t"/>
                 </v:shapetype>
-                <v:shape id="shape_0" ID="Picture 28" stroked="f" o:allowincell="f" style="position:absolute;left:4031;top:66;width:84;height:60;mso-wrap-style:none;v-text-anchor:middle" type="_x0000_t75">
+                <v:shape id="shape_0" ID="Picture 28" stroked="f" o:allowincell="f" style="position:absolute;left:4031;top:66;width:83;height:59;mso-wrap-style:none;v-text-anchor:middle" type="_x0000_t75">
                   <v:imagedata r:id="rId4" o:detectmouseclick="t"/>
                   <v:stroke color="#3465a4" joinstyle="round" endcap="flat"/>
                   <w10:wrap type="none"/>
                 </v:shape>
-                <v:shape id="shape_0" ID="Picture 51" stroked="f" o:allowincell="f" style="position:absolute;left:4036;top:263;width:84;height:60;mso-wrap-style:none;v-text-anchor:middle" type="_x0000_t75">
+                <v:shape id="shape_0" ID="Picture 51" stroked="f" o:allowincell="f" style="position:absolute;left:4036;top:263;width:83;height:59;mso-wrap-style:none;v-text-anchor:middle" type="_x0000_t75">
                   <v:imagedata r:id="rId5" o:detectmouseclick="t"/>
                   <v:stroke color="#3465a4" joinstyle="round" endcap="flat"/>
                   <w10:wrap type="none"/>
@@ -3764,7 +3848,7 @@
           <w:ilvl w:val="0"/>
           <w:numId w:val="8"/>
         </w:numPr>
-        <w:spacing w:lineRule="auto" w:line="367"/>
+        <w:spacing w:lineRule="auto" w:line="364"/>
         <w:ind w:left="705" w:hanging="360"/>
         <w:rPr/>
       </w:pPr>
@@ -3776,7 +3860,7 @@
     <w:p>
       <w:pPr>
         <w:pStyle w:val="Normal"/>
-        <w:spacing w:lineRule="auto" w:line="367"/>
+        <w:spacing w:lineRule="auto" w:line="364"/>
         <w:ind w:left="705" w:hanging="0"/>
         <w:rPr/>
       </w:pPr>
@@ -3787,7 +3871,7 @@
     <w:p>
       <w:pPr>
         <w:pStyle w:val="Normal"/>
-        <w:spacing w:lineRule="auto" w:line="367"/>
+        <w:spacing w:lineRule="auto" w:line="364"/>
         <w:ind w:left="705" w:hanging="0"/>
         <w:rPr/>
       </w:pPr>
@@ -3799,7 +3883,7 @@
     <w:p>
       <w:pPr>
         <w:pStyle w:val="Normal"/>
-        <w:spacing w:lineRule="auto" w:line="367"/>
+        <w:spacing w:lineRule="auto" w:line="364"/>
         <w:ind w:left="705" w:hanging="0"/>
         <w:rPr/>
       </w:pPr>
@@ -3810,7 +3894,7 @@
     <w:p>
       <w:pPr>
         <w:pStyle w:val="Normal"/>
-        <w:spacing w:lineRule="auto" w:line="367"/>
+        <w:spacing w:lineRule="auto" w:line="364"/>
         <w:ind w:left="705" w:hanging="0"/>
         <w:rPr/>
       </w:pPr>
@@ -3858,7 +3942,7 @@
     <w:p>
       <w:pPr>
         <w:pStyle w:val="Normal"/>
-        <w:spacing w:lineRule="auto" w:line="367"/>
+        <w:spacing w:lineRule="auto" w:line="364"/>
         <w:ind w:left="705" w:hanging="0"/>
         <w:rPr/>
       </w:pPr>
@@ -3906,7 +3990,7 @@
     <w:p>
       <w:pPr>
         <w:pStyle w:val="Normal"/>
-        <w:spacing w:lineRule="auto" w:line="367"/>
+        <w:spacing w:lineRule="auto" w:line="364"/>
         <w:ind w:left="705" w:hanging="0"/>
         <w:rPr/>
       </w:pPr>
@@ -3917,7 +4001,7 @@
     <w:p>
       <w:pPr>
         <w:pStyle w:val="Normal"/>
-        <w:spacing w:lineRule="auto" w:line="367"/>
+        <w:spacing w:lineRule="auto" w:line="364"/>
         <w:ind w:left="345" w:hanging="0"/>
         <w:rPr>
           <w:b/>
@@ -4041,7 +4125,7 @@
           <w:ilvl w:val="0"/>
           <w:numId w:val="9"/>
         </w:numPr>
-        <w:spacing w:lineRule="auto" w:line="388"/>
+        <w:spacing w:lineRule="auto" w:line="386"/>
         <w:ind w:left="705" w:hanging="360"/>
         <w:rPr/>
       </w:pPr>
@@ -4053,7 +4137,7 @@
     <w:p>
       <w:pPr>
         <w:pStyle w:val="Normal"/>
-        <w:spacing w:lineRule="auto" w:line="388"/>
+        <w:spacing w:lineRule="auto" w:line="386"/>
         <w:ind w:left="705" w:hanging="0"/>
         <w:rPr/>
       </w:pPr>
@@ -4101,7 +4185,7 @@
     <w:p>
       <w:pPr>
         <w:pStyle w:val="Normal"/>
-        <w:spacing w:lineRule="auto" w:line="388"/>
+        <w:spacing w:lineRule="auto" w:line="386"/>
         <w:ind w:left="705" w:hanging="0"/>
         <w:rPr/>
       </w:pPr>
@@ -4149,7 +4233,7 @@
     <w:p>
       <w:pPr>
         <w:pStyle w:val="Normal"/>
-        <w:spacing w:lineRule="auto" w:line="388"/>
+        <w:spacing w:lineRule="auto" w:line="386"/>
         <w:ind w:left="345" w:hanging="0"/>
         <w:rPr>
           <w:b/>
@@ -4267,7 +4351,7 @@
           <w:ilvl w:val="0"/>
           <w:numId w:val="10"/>
         </w:numPr>
-        <w:spacing w:lineRule="auto" w:line="367"/>
+        <w:spacing w:lineRule="auto" w:line="364"/>
         <w:ind w:left="705" w:right="-3" w:hanging="360"/>
         <w:jc w:val="both"/>
         <w:rPr/>
@@ -4290,7 +4374,7 @@
     <w:p>
       <w:pPr>
         <w:pStyle w:val="Normal"/>
-        <w:spacing w:lineRule="auto" w:line="367"/>
+        <w:spacing w:lineRule="auto" w:line="364"/>
         <w:ind w:left="705" w:right="-3" w:hanging="0"/>
         <w:jc w:val="both"/>
         <w:rPr/>
@@ -4339,7 +4423,7 @@
     <w:p>
       <w:pPr>
         <w:pStyle w:val="Normal"/>
-        <w:spacing w:lineRule="auto" w:line="367"/>
+        <w:spacing w:lineRule="auto" w:line="364"/>
         <w:ind w:left="705" w:right="-3" w:hanging="0"/>
         <w:jc w:val="both"/>
         <w:rPr/>
@@ -4388,7 +4472,7 @@
     <w:p>
       <w:pPr>
         <w:pStyle w:val="Normal"/>
-        <w:spacing w:lineRule="auto" w:line="367"/>
+        <w:spacing w:lineRule="auto" w:line="364"/>
         <w:ind w:left="705" w:right="-3" w:hanging="0"/>
         <w:jc w:val="both"/>
         <w:rPr/>
@@ -4437,7 +4521,7 @@
     <w:p>
       <w:pPr>
         <w:pStyle w:val="Normal"/>
-        <w:spacing w:lineRule="auto" w:line="367"/>
+        <w:spacing w:lineRule="auto" w:line="364"/>
         <w:ind w:left="705" w:right="-3" w:hanging="0"/>
         <w:jc w:val="both"/>
         <w:rPr/>
@@ -4486,7 +4570,7 @@
     <w:p>
       <w:pPr>
         <w:pStyle w:val="Normal"/>
-        <w:spacing w:lineRule="auto" w:line="367"/>
+        <w:spacing w:lineRule="auto" w:line="364"/>
         <w:ind w:left="705" w:right="-3" w:hanging="0"/>
         <w:jc w:val="both"/>
         <w:rPr/>
@@ -4535,7 +4619,7 @@
     <w:p>
       <w:pPr>
         <w:pStyle w:val="Normal"/>
-        <w:spacing w:lineRule="auto" w:line="367"/>
+        <w:spacing w:lineRule="auto" w:line="364"/>
         <w:ind w:left="705" w:right="-3" w:hanging="0"/>
         <w:jc w:val="both"/>
         <w:rPr/>
@@ -4584,7 +4668,7 @@
     <w:p>
       <w:pPr>
         <w:pStyle w:val="Normal"/>
-        <w:spacing w:lineRule="auto" w:line="367"/>
+        <w:spacing w:lineRule="auto" w:line="364"/>
         <w:ind w:left="705" w:right="-3" w:hanging="0"/>
         <w:jc w:val="both"/>
         <w:rPr/>
@@ -4633,7 +4717,7 @@
     <w:p>
       <w:pPr>
         <w:pStyle w:val="Normal"/>
-        <w:spacing w:lineRule="auto" w:line="367"/>
+        <w:spacing w:lineRule="auto" w:line="364"/>
         <w:ind w:left="705" w:right="-3" w:hanging="0"/>
         <w:jc w:val="both"/>
         <w:rPr/>
@@ -4682,7 +4766,7 @@
     <w:p>
       <w:pPr>
         <w:pStyle w:val="Normal"/>
-        <w:spacing w:lineRule="auto" w:line="367"/>
+        <w:spacing w:lineRule="auto" w:line="364"/>
         <w:ind w:left="705" w:right="-3" w:hanging="0"/>
         <w:jc w:val="both"/>
         <w:rPr/>
@@ -4731,7 +4815,7 @@
     <w:p>
       <w:pPr>
         <w:pStyle w:val="Normal"/>
-        <w:spacing w:lineRule="auto" w:line="367"/>
+        <w:spacing w:lineRule="auto" w:line="364"/>
         <w:ind w:left="705" w:right="-3" w:hanging="0"/>
         <w:jc w:val="both"/>
         <w:rPr/>
@@ -4780,7 +4864,7 @@
     <w:p>
       <w:pPr>
         <w:pStyle w:val="Normal"/>
-        <w:spacing w:lineRule="auto" w:line="367"/>
+        <w:spacing w:lineRule="auto" w:line="364"/>
         <w:ind w:left="705" w:right="-3" w:hanging="0"/>
         <w:jc w:val="both"/>
         <w:rPr/>
@@ -4829,7 +4913,7 @@
     <w:p>
       <w:pPr>
         <w:pStyle w:val="Normal"/>
-        <w:spacing w:lineRule="auto" w:line="367"/>
+        <w:spacing w:lineRule="auto" w:line="364"/>
         <w:ind w:left="705" w:right="-3" w:hanging="0"/>
         <w:jc w:val="both"/>
         <w:rPr/>
@@ -4878,7 +4962,7 @@
     <w:p>
       <w:pPr>
         <w:pStyle w:val="Normal"/>
-        <w:spacing w:lineRule="auto" w:line="367"/>
+        <w:spacing w:lineRule="auto" w:line="364"/>
         <w:ind w:left="345" w:right="-3" w:hanging="0"/>
         <w:jc w:val="both"/>
         <w:rPr>
@@ -5098,7 +5182,7 @@
       </w:r>
       <w:r>
         <w:rPr>
-          <w:rStyle w:val="StrongEmphasis"/>
+          <w:rStyle w:val="Strong"/>
           <w:rFonts w:eastAsia="Calibri" w:cs="Calibri"/>
           <w:b/>
           <w:bCs/>
@@ -5120,7 +5204,7 @@
       </w:pPr>
       <w:r>
         <w:rPr>
-          <w:rStyle w:val="StrongEmphasis"/>
+          <w:rStyle w:val="Strong"/>
           <w:rFonts w:eastAsia="Calibri" w:cs="Calibri"/>
           <w:b w:val="false"/>
           <w:bCs w:val="false"/>
@@ -5132,7 +5216,7 @@
       </w:r>
       <w:r>
         <w:rPr>
-          <w:rStyle w:val="StrongEmphasis"/>
+          <w:rStyle w:val="Strong"/>
           <w:rFonts w:eastAsia="Calibri" w:cs="Calibri"/>
           <w:b w:val="false"/>
           <w:bCs w:val="false"/>
@@ -5146,7 +5230,7 @@
       </w:r>
       <w:r>
         <w:rPr>
-          <w:rStyle w:val="StrongEmphasis"/>
+          <w:rStyle w:val="Strong"/>
           <w:rFonts w:eastAsia="Calibri" w:cs="Calibri"/>
           <w:b w:val="false"/>
           <w:bCs w:val="false"/>
@@ -5176,7 +5260,13 @@
       </w:pPr>
       <w:r>
         <w:rPr>
-          <w:color w:val="auto"/>
+          <w:rFonts w:eastAsia="Calibri" w:cs="Calibri"/>
+          <w:b w:val="false"/>
+          <w:bCs w:val="false"/>
+          <w:color w:val="000000"/>
+          <w:sz w:val="20"/>
+          <w:bdr w:val="single" w:sz="2" w:space="1" w:color="D9D9E3"/>
+          <w:shd w:fill="auto" w:val="clear"/>
         </w:rPr>
       </w:r>
     </w:p>
@@ -5199,7 +5289,7 @@
       </w:pPr>
       <w:r>
         <w:rPr>
-          <w:rStyle w:val="StrongEmphasis"/>
+          <w:rStyle w:val="Strong"/>
           <w:rFonts w:eastAsia="Calibri" w:cs="Calibri"/>
           <w:b/>
           <w:bCs/>
@@ -5228,7 +5318,7 @@
       </w:pPr>
       <w:r>
         <w:rPr>
-          <w:rStyle w:val="StrongEmphasis"/>
+          <w:rStyle w:val="Strong"/>
           <w:rFonts w:eastAsia="Calibri" w:cs="Calibri"/>
           <w:b w:val="false"/>
           <w:bCs w:val="false"/>
@@ -5258,7 +5348,13 @@
       </w:pPr>
       <w:r>
         <w:rPr>
-          <w:color w:val="auto"/>
+          <w:rFonts w:eastAsia="Calibri" w:cs="Calibri"/>
+          <w:b w:val="false"/>
+          <w:bCs w:val="false"/>
+          <w:color w:val="000000"/>
+          <w:sz w:val="20"/>
+          <w:bdr w:val="single" w:sz="2" w:space="1" w:color="D9D9E3"/>
+          <w:shd w:fill="auto" w:val="clear"/>
         </w:rPr>
       </w:r>
     </w:p>
@@ -5283,7 +5379,7 @@
       </w:pPr>
       <w:r>
         <w:rPr>
-          <w:rStyle w:val="StrongEmphasis"/>
+          <w:rStyle w:val="Strong"/>
           <w:rFonts w:eastAsia="Calibri" w:cs="Calibri"/>
           <w:b/>
           <w:bCs/>
@@ -5307,7 +5403,7 @@
       </w:pPr>
       <w:r>
         <w:rPr>
-          <w:rStyle w:val="StrongEmphasis"/>
+          <w:rStyle w:val="Strong"/>
           <w:rFonts w:eastAsia="Calibri" w:cs="Calibri"/>
           <w:b w:val="false"/>
           <w:bCs w:val="false"/>
@@ -5319,7 +5415,7 @@
       </w:r>
       <w:r>
         <w:rPr>
-          <w:rStyle w:val="StrongEmphasis"/>
+          <w:rStyle w:val="Strong"/>
           <w:rFonts w:eastAsia="Calibri" w:cs="Calibri"/>
           <w:b w:val="false"/>
           <w:bCs w:val="false"/>
@@ -5333,7 +5429,7 @@
       </w:r>
       <w:r>
         <w:rPr>
-          <w:rStyle w:val="StrongEmphasis"/>
+          <w:rStyle w:val="Strong"/>
           <w:rFonts w:eastAsia="Calibri" w:cs="Calibri"/>
           <w:b w:val="false"/>
           <w:bCs w:val="false"/>
@@ -5345,7 +5441,7 @@
       </w:r>
       <w:r>
         <w:rPr>
-          <w:rStyle w:val="StrongEmphasis"/>
+          <w:rStyle w:val="Strong"/>
           <w:rFonts w:eastAsia="Calibri" w:cs="Calibri"/>
           <w:b w:val="false"/>
           <w:bCs w:val="false"/>
@@ -5359,7 +5455,7 @@
       </w:r>
       <w:r>
         <w:rPr>
-          <w:rStyle w:val="StrongEmphasis"/>
+          <w:rStyle w:val="Strong"/>
           <w:rFonts w:eastAsia="Calibri" w:cs="Calibri"/>
           <w:b w:val="false"/>
           <w:bCs w:val="false"/>
@@ -5389,7 +5485,13 @@
       </w:pPr>
       <w:r>
         <w:rPr>
-          <w:color w:val="auto"/>
+          <w:rFonts w:eastAsia="Calibri" w:cs="Calibri"/>
+          <w:b w:val="false"/>
+          <w:bCs w:val="false"/>
+          <w:color w:val="000000"/>
+          <w:sz w:val="20"/>
+          <w:bdr w:val="single" w:sz="2" w:space="1" w:color="D9D9E3"/>
+          <w:shd w:fill="auto" w:val="clear"/>
         </w:rPr>
       </w:r>
     </w:p>
@@ -5411,7 +5513,7 @@
       </w:pPr>
       <w:r>
         <w:rPr>
-          <w:rStyle w:val="StrongEmphasis"/>
+          <w:rStyle w:val="Strong"/>
           <w:rFonts w:eastAsia="Calibri" w:cs="Calibri"/>
           <w:b/>
           <w:bCs/>
@@ -5433,7 +5535,7 @@
       </w:pPr>
       <w:r>
         <w:rPr>
-          <w:rStyle w:val="StrongEmphasis"/>
+          <w:rStyle w:val="Strong"/>
           <w:rFonts w:eastAsia="Calibri" w:cs="Calibri"/>
           <w:b w:val="false"/>
           <w:bCs w:val="false"/>
@@ -5445,7 +5547,7 @@
       </w:r>
       <w:r>
         <w:rPr>
-          <w:rStyle w:val="StrongEmphasis"/>
+          <w:rStyle w:val="Strong"/>
           <w:rFonts w:eastAsia="Calibri" w:cs="Calibri"/>
           <w:b w:val="false"/>
           <w:bCs w:val="false"/>
@@ -5459,7 +5561,7 @@
       </w:r>
       <w:r>
         <w:rPr>
-          <w:rStyle w:val="StrongEmphasis"/>
+          <w:rStyle w:val="Strong"/>
           <w:rFonts w:eastAsia="Calibri" w:cs="Calibri"/>
           <w:b w:val="false"/>
           <w:bCs w:val="false"/>
@@ -5471,7 +5573,7 @@
       </w:r>
       <w:r>
         <w:rPr>
-          <w:rStyle w:val="StrongEmphasis"/>
+          <w:rStyle w:val="Strong"/>
           <w:rFonts w:eastAsia="Calibri" w:cs="Calibri"/>
           <w:b w:val="false"/>
           <w:bCs w:val="false"/>
@@ -5485,7 +5587,7 @@
       </w:r>
       <w:r>
         <w:rPr>
-          <w:rStyle w:val="StrongEmphasis"/>
+          <w:rStyle w:val="Strong"/>
           <w:rFonts w:eastAsia="Calibri" w:cs="Calibri"/>
           <w:b w:val="false"/>
           <w:bCs w:val="false"/>
@@ -5515,7 +5617,13 @@
       </w:pPr>
       <w:r>
         <w:rPr>
-          <w:color w:val="auto"/>
+          <w:rFonts w:eastAsia="Calibri" w:cs="Calibri"/>
+          <w:b w:val="false"/>
+          <w:bCs w:val="false"/>
+          <w:color w:val="000000"/>
+          <w:sz w:val="20"/>
+          <w:bdr w:val="single" w:sz="2" w:space="1" w:color="D9D9E3"/>
+          <w:shd w:fill="auto" w:val="clear"/>
         </w:rPr>
       </w:r>
     </w:p>
@@ -5537,7 +5645,7 @@
       </w:pPr>
       <w:r>
         <w:rPr>
-          <w:rStyle w:val="StrongEmphasis"/>
+          <w:rStyle w:val="Strong"/>
           <w:rFonts w:eastAsia="Calibri" w:cs="Calibri"/>
           <w:b/>
           <w:bCs/>
@@ -5566,7 +5674,7 @@
       </w:pPr>
       <w:r>
         <w:rPr>
-          <w:rStyle w:val="StrongEmphasis"/>
+          <w:rStyle w:val="Strong"/>
           <w:rFonts w:eastAsia="Calibri" w:cs="Calibri"/>
           <w:b w:val="false"/>
           <w:bCs w:val="false"/>
@@ -5595,7 +5703,12 @@
       </w:pPr>
       <w:r>
         <w:rPr>
-          <w:color w:val="auto"/>
+          <w:rFonts w:eastAsia="Calibri" w:cs="Calibri"/>
+          <w:b w:val="false"/>
+          <w:bCs w:val="false"/>
+          <w:sz w:val="20"/>
+          <w:bdr w:val="single" w:sz="2" w:space="1" w:color="D9D9E3"/>
+          <w:shd w:fill="auto" w:val="clear"/>
         </w:rPr>
       </w:r>
     </w:p>
@@ -9978,8 +10091,9 @@
     <w:qFormat/>
     <w:pPr>
       <w:widowControl/>
+      <w:suppressAutoHyphens w:val="true"/>
       <w:bidi w:val="0"/>
-      <w:spacing w:lineRule="auto" w:line="268" w:before="0" w:after="5"/>
+      <w:spacing w:lineRule="auto" w:line="266" w:before="0" w:after="5"/>
       <w:ind w:left="730" w:hanging="370"/>
       <w:jc w:val="left"/>
     </w:pPr>
@@ -10002,6 +10116,7 @@
       <w:keepNext w:val="true"/>
       <w:keepLines/>
       <w:widowControl/>
+      <w:suppressAutoHyphens w:val="true"/>
       <w:bidi w:val="0"/>
       <w:spacing w:lineRule="auto" w:line="259" w:before="0" w:after="0"/>
       <w:jc w:val="left"/>
@@ -10028,6 +10143,7 @@
       <w:keepNext w:val="true"/>
       <w:keepLines/>
       <w:widowControl/>
+      <w:suppressAutoHyphens w:val="true"/>
       <w:bidi w:val="0"/>
       <w:spacing w:lineRule="auto" w:line="259" w:before="0" w:after="0"/>
       <w:ind w:left="10" w:hanging="10"/>
@@ -10055,6 +10171,7 @@
       <w:keepNext w:val="true"/>
       <w:keepLines/>
       <w:widowControl/>
+      <w:suppressAutoHyphens w:val="true"/>
       <w:bidi w:val="0"/>
       <w:spacing w:lineRule="auto" w:line="259" w:before="0" w:after="18"/>
       <w:ind w:left="10" w:hanging="10"/>
@@ -10131,7 +10248,7 @@
     <w:qFormat/>
     <w:rPr/>
   </w:style>
-  <w:style w:type="character" w:styleId="StrongEmphasis">
+  <w:style w:type="character" w:styleId="Strong">
     <w:name w:val="Strong"/>
     <w:qFormat/>
     <w:rPr>

</xml_diff>